<commit_message>
fixed class diagram, improved use cases
</commit_message>
<xml_diff>
--- a/docs/Варианты использования.docx
+++ b/docs/Варианты использования.docx
@@ -3,8 +3,31 @@
 <w:document xmlns:wpc="http://schemas.microsoft.com/office/word/2010/wordprocessingCanvas" xmlns:cx="http://schemas.microsoft.com/office/drawing/2014/chartex" xmlns:cx1="http://schemas.microsoft.com/office/drawing/2015/9/8/chartex" xmlns:mc="http://schemas.openxmlformats.org/markup-compatibility/2006" xmlns:o="urn:schemas-microsoft-com:office:office" xmlns:r="http://schemas.openxmlformats.org/officeDocument/2006/relationships" xmlns:m="http://schemas.openxmlformats.org/officeDocument/2006/math" xmlns:v="urn:schemas-microsoft-com:vml" xmlns:wp14="http://schemas.microsoft.com/office/word/2010/wordprocessingDrawing" xmlns:wp="http://schemas.openxmlformats.org/drawingml/2006/wordprocessingDrawing" xmlns:w10="urn:schemas-microsoft-com:office:word" xmlns:w="http://schemas.openxmlformats.org/wordprocessingml/2006/main" xmlns:w14="http://schemas.microsoft.com/office/word/2010/wordml" xmlns:w15="http://schemas.microsoft.com/office/word/2012/wordml" xmlns:w16se="http://schemas.microsoft.com/office/word/2015/wordml/symex" xmlns:wpg="http://schemas.microsoft.com/office/word/2010/wordprocessingGroup" xmlns:wpi="http://schemas.microsoft.com/office/word/2010/wordprocessingInk" xmlns:wne="http://schemas.microsoft.com/office/word/2006/wordml" xmlns:wps="http://schemas.microsoft.com/office/word/2010/wordprocessingShape" mc:Ignorable="w14 w15 w16se wp14">
   <w:body>
     <w:p>
-      <w:r>
+      <w:pPr>
+        <w:jc w:val="both"/>
+        <w:rPr>
+          <w:sz w:val="28"/>
+        </w:rPr>
+      </w:pPr>
+      <w:r>
+        <w:rPr>
+          <w:sz w:val="28"/>
+        </w:rPr>
         <w:t>Варианты использования</w:t>
+      </w:r>
+    </w:p>
+    <w:p>
+      <w:pPr>
+        <w:jc w:val="both"/>
+        <w:rPr>
+          <w:sz w:val="28"/>
+        </w:rPr>
+      </w:pPr>
+      <w:r>
+        <w:rPr>
+          <w:sz w:val="28"/>
+        </w:rPr>
+        <w:t>Четыре периода задач: невыполненные задачи, сегодня, завтра, неопределенное будущее.</w:t>
       </w:r>
     </w:p>
     <w:p>
@@ -14,9 +37,28 @@
           <w:ilvl w:val="0"/>
           <w:numId w:val="2"/>
         </w:numPr>
-      </w:pPr>
-      <w:r>
-        <w:t>просмотр задач на выбранный день (по умолчанию на сегодня);</w:t>
+        <w:jc w:val="both"/>
+        <w:rPr>
+          <w:sz w:val="28"/>
+        </w:rPr>
+      </w:pPr>
+      <w:r>
+        <w:rPr>
+          <w:sz w:val="28"/>
+        </w:rPr>
+        <w:t xml:space="preserve">просмотр задач на </w:t>
+      </w:r>
+      <w:r>
+        <w:rPr>
+          <w:sz w:val="28"/>
+        </w:rPr>
+        <w:t>сегодня</w:t>
+      </w:r>
+      <w:r>
+        <w:rPr>
+          <w:sz w:val="28"/>
+        </w:rPr>
+        <w:t>;</w:t>
       </w:r>
     </w:p>
     <w:p>
@@ -26,9 +68,16 @@
           <w:ilvl w:val="0"/>
           <w:numId w:val="2"/>
         </w:numPr>
-      </w:pPr>
-      <w:r>
-        <w:t>создание задачи на выбранный день (по умолчанию на сегодня);</w:t>
+        <w:jc w:val="both"/>
+        <w:rPr>
+          <w:sz w:val="28"/>
+        </w:rPr>
+      </w:pPr>
+      <w:r>
+        <w:rPr>
+          <w:sz w:val="28"/>
+        </w:rPr>
+        <w:t>просмотр невыполненных задач;</w:t>
       </w:r>
     </w:p>
     <w:p>
@@ -38,27 +87,16 @@
           <w:ilvl w:val="0"/>
           <w:numId w:val="2"/>
         </w:numPr>
-      </w:pPr>
-      <w:r>
-        <w:t xml:space="preserve">редактирование </w:t>
-      </w:r>
-      <w:r>
-        <w:t xml:space="preserve">задачи - </w:t>
-      </w:r>
-      <w:r>
-        <w:t>изменить описание</w:t>
-      </w:r>
-      <w:r>
-        <w:t>, измен</w:t>
-      </w:r>
-      <w:r>
-        <w:t>ить</w:t>
-      </w:r>
-      <w:r>
-        <w:t xml:space="preserve"> статус, пер</w:t>
-      </w:r>
-      <w:r>
-        <w:t>едвинуть задачу на будущую дату (быстрый перенос задачи на завтра);</w:t>
+        <w:jc w:val="both"/>
+        <w:rPr>
+          <w:sz w:val="28"/>
+        </w:rPr>
+      </w:pPr>
+      <w:r>
+        <w:rPr>
+          <w:sz w:val="28"/>
+        </w:rPr>
+        <w:t>просмотр задач на завтра;</w:t>
       </w:r>
     </w:p>
     <w:p>
@@ -68,9 +106,16 @@
           <w:ilvl w:val="0"/>
           <w:numId w:val="2"/>
         </w:numPr>
-      </w:pPr>
-      <w:r>
-        <w:t>удаление задачи;</w:t>
+        <w:jc w:val="both"/>
+        <w:rPr>
+          <w:sz w:val="28"/>
+        </w:rPr>
+      </w:pPr>
+      <w:r>
+        <w:rPr>
+          <w:sz w:val="28"/>
+        </w:rPr>
+        <w:t>просмотр задач на неопределенное будущее;</w:t>
       </w:r>
     </w:p>
     <w:p>
@@ -80,18 +125,234 @@
           <w:ilvl w:val="0"/>
           <w:numId w:val="2"/>
         </w:numPr>
-      </w:pPr>
-      <w:r>
-        <w:t>завершение задачи (</w:t>
-      </w:r>
-      <w:r>
-        <w:rPr>
-          <w:lang w:val="en-US"/>
-        </w:rPr>
-        <w:t>Done).</w:t>
+        <w:jc w:val="both"/>
+        <w:rPr>
+          <w:sz w:val="28"/>
+        </w:rPr>
+      </w:pPr>
+      <w:r>
+        <w:rPr>
+          <w:sz w:val="28"/>
+        </w:rPr>
+        <w:t>создание задачи</w:t>
+      </w:r>
+      <w:r>
+        <w:rPr>
+          <w:sz w:val="28"/>
+        </w:rPr>
+        <w:t>;</w:t>
       </w:r>
       <w:bookmarkStart w:id="0" w:name="_GoBack"/>
       <w:bookmarkEnd w:id="0"/>
+    </w:p>
+    <w:p>
+      <w:pPr>
+        <w:pStyle w:val="a3"/>
+        <w:numPr>
+          <w:ilvl w:val="0"/>
+          <w:numId w:val="2"/>
+        </w:numPr>
+        <w:jc w:val="both"/>
+        <w:rPr>
+          <w:sz w:val="28"/>
+        </w:rPr>
+      </w:pPr>
+      <w:r>
+        <w:rPr>
+          <w:sz w:val="28"/>
+        </w:rPr>
+        <w:t>перетягивание задачи из одного периода в другой;</w:t>
+      </w:r>
+    </w:p>
+    <w:p>
+      <w:pPr>
+        <w:pStyle w:val="a3"/>
+        <w:numPr>
+          <w:ilvl w:val="0"/>
+          <w:numId w:val="2"/>
+        </w:numPr>
+        <w:jc w:val="both"/>
+        <w:rPr>
+          <w:sz w:val="28"/>
+        </w:rPr>
+      </w:pPr>
+      <w:r>
+        <w:rPr>
+          <w:sz w:val="28"/>
+        </w:rPr>
+        <w:t>изменение текста задачи</w:t>
+      </w:r>
+      <w:r>
+        <w:rPr>
+          <w:sz w:val="28"/>
+        </w:rPr>
+        <w:t>;</w:t>
+      </w:r>
+    </w:p>
+    <w:p>
+      <w:pPr>
+        <w:pStyle w:val="a3"/>
+        <w:numPr>
+          <w:ilvl w:val="0"/>
+          <w:numId w:val="2"/>
+        </w:numPr>
+        <w:jc w:val="both"/>
+        <w:rPr>
+          <w:sz w:val="28"/>
+        </w:rPr>
+      </w:pPr>
+      <w:r>
+        <w:rPr>
+          <w:sz w:val="28"/>
+        </w:rPr>
+        <w:t xml:space="preserve">пометка задачи как выполненной (--&gt; </w:t>
+      </w:r>
+      <w:r>
+        <w:rPr>
+          <w:sz w:val="28"/>
+          <w:lang w:val="en-US"/>
+        </w:rPr>
+        <w:t>Done</w:t>
+      </w:r>
+      <w:r>
+        <w:rPr>
+          <w:sz w:val="28"/>
+        </w:rPr>
+        <w:t>);</w:t>
+      </w:r>
+    </w:p>
+    <w:p>
+      <w:pPr>
+        <w:pStyle w:val="a3"/>
+        <w:numPr>
+          <w:ilvl w:val="0"/>
+          <w:numId w:val="2"/>
+        </w:numPr>
+        <w:jc w:val="both"/>
+        <w:rPr>
+          <w:sz w:val="28"/>
+        </w:rPr>
+      </w:pPr>
+      <w:r>
+        <w:rPr>
+          <w:sz w:val="28"/>
+        </w:rPr>
+        <w:t>пометка задачи как важной;</w:t>
+      </w:r>
+    </w:p>
+    <w:p>
+      <w:pPr>
+        <w:pStyle w:val="a3"/>
+        <w:numPr>
+          <w:ilvl w:val="0"/>
+          <w:numId w:val="2"/>
+        </w:numPr>
+        <w:jc w:val="both"/>
+        <w:rPr>
+          <w:sz w:val="28"/>
+        </w:rPr>
+      </w:pPr>
+      <w:r>
+        <w:rPr>
+          <w:sz w:val="28"/>
+        </w:rPr>
+        <w:t>удаление задачи;</w:t>
+      </w:r>
+    </w:p>
+    <w:p>
+      <w:pPr>
+        <w:pStyle w:val="a3"/>
+        <w:numPr>
+          <w:ilvl w:val="0"/>
+          <w:numId w:val="2"/>
+        </w:numPr>
+        <w:jc w:val="both"/>
+        <w:rPr>
+          <w:sz w:val="28"/>
+        </w:rPr>
+      </w:pPr>
+      <w:r>
+        <w:rPr>
+          <w:sz w:val="28"/>
+        </w:rPr>
+        <w:t>по завершении дня выполненные задачи отправляются в архив;</w:t>
+      </w:r>
+    </w:p>
+    <w:p>
+      <w:pPr>
+        <w:pStyle w:val="a3"/>
+        <w:numPr>
+          <w:ilvl w:val="0"/>
+          <w:numId w:val="2"/>
+        </w:numPr>
+        <w:jc w:val="both"/>
+        <w:rPr>
+          <w:sz w:val="28"/>
+        </w:rPr>
+      </w:pPr>
+      <w:r>
+        <w:rPr>
+          <w:sz w:val="28"/>
+        </w:rPr>
+        <w:t>просмотр задач в архиве;</w:t>
+      </w:r>
+    </w:p>
+    <w:p>
+      <w:pPr>
+        <w:pStyle w:val="a3"/>
+        <w:numPr>
+          <w:ilvl w:val="0"/>
+          <w:numId w:val="2"/>
+        </w:numPr>
+        <w:jc w:val="both"/>
+        <w:rPr>
+          <w:sz w:val="28"/>
+        </w:rPr>
+      </w:pPr>
+      <w:r>
+        <w:rPr>
+          <w:sz w:val="28"/>
+        </w:rPr>
+        <w:t>создание новой категории задач;</w:t>
+      </w:r>
+    </w:p>
+    <w:p>
+      <w:pPr>
+        <w:pStyle w:val="a3"/>
+        <w:numPr>
+          <w:ilvl w:val="0"/>
+          <w:numId w:val="2"/>
+        </w:numPr>
+        <w:jc w:val="both"/>
+        <w:rPr>
+          <w:sz w:val="28"/>
+        </w:rPr>
+      </w:pPr>
+      <w:r>
+        <w:rPr>
+          <w:sz w:val="28"/>
+        </w:rPr>
+        <w:t>перенос задачи из одной категории в другую;</w:t>
+      </w:r>
+    </w:p>
+    <w:p>
+      <w:pPr>
+        <w:pStyle w:val="a3"/>
+        <w:numPr>
+          <w:ilvl w:val="0"/>
+          <w:numId w:val="2"/>
+        </w:numPr>
+        <w:jc w:val="both"/>
+        <w:rPr>
+          <w:sz w:val="28"/>
+        </w:rPr>
+      </w:pPr>
+      <w:r>
+        <w:rPr>
+          <w:sz w:val="28"/>
+        </w:rPr>
+        <w:t>просмотр задач определенной категории.</w:t>
+      </w:r>
     </w:p>
     <w:sectPr>
       <w:pgSz w:w="11906" w:h="16838"/>

</xml_diff>